<commit_message>
Agregar observaciones a documento de concepto general
</commit_message>
<xml_diff>
--- a/Documentos de concepto/El verso. Idea.docx
+++ b/Documentos de concepto/El verso. Idea.docx
@@ -64,7 +64,7 @@
     </w:p>
     <w:p>
       <w:pPr>
-        <w:pStyle w:val="Prrafodelista"/>
+        <w:pStyle w:val="ListParagraph"/>
         <w:numPr>
           <w:ilvl w:val="0"/>
           <w:numId w:val="1"/>
@@ -83,7 +83,7 @@
     </w:p>
     <w:p>
       <w:pPr>
-        <w:pStyle w:val="Prrafodelista"/>
+        <w:pStyle w:val="ListParagraph"/>
         <w:numPr>
           <w:ilvl w:val="0"/>
           <w:numId w:val="1"/>
@@ -363,7 +363,7 @@
     </w:p>
     <w:p>
       <w:pPr>
-        <w:pStyle w:val="Prrafodelista"/>
+        <w:pStyle w:val="ListParagraph"/>
         <w:numPr>
           <w:ilvl w:val="0"/>
           <w:numId w:val="2"/>
@@ -382,7 +382,7 @@
     </w:p>
     <w:p>
       <w:pPr>
-        <w:pStyle w:val="Prrafodelista"/>
+        <w:pStyle w:val="ListParagraph"/>
         <w:numPr>
           <w:ilvl w:val="0"/>
           <w:numId w:val="2"/>
@@ -419,7 +419,7 @@
     </w:p>
     <w:p>
       <w:pPr>
-        <w:pStyle w:val="Prrafodelista"/>
+        <w:pStyle w:val="ListParagraph"/>
         <w:numPr>
           <w:ilvl w:val="0"/>
           <w:numId w:val="2"/>
@@ -441,8 +441,6 @@
         </w:rPr>
         <w:t xml:space="preserve"> un</w:t>
       </w:r>
-      <w:bookmarkStart w:id="0" w:name="_GoBack"/>
-      <w:bookmarkEnd w:id="0"/>
       <w:r>
         <w:rPr>
           <w:lang w:val="es-MX"/>
@@ -466,7 +464,7 @@
     </w:p>
     <w:p>
       <w:pPr>
-        <w:pStyle w:val="Prrafodelista"/>
+        <w:pStyle w:val="ListParagraph"/>
         <w:numPr>
           <w:ilvl w:val="1"/>
           <w:numId w:val="2"/>
@@ -485,7 +483,7 @@
     </w:p>
     <w:p>
       <w:pPr>
-        <w:pStyle w:val="Prrafodelista"/>
+        <w:pStyle w:val="ListParagraph"/>
         <w:numPr>
           <w:ilvl w:val="1"/>
           <w:numId w:val="2"/>
@@ -524,7 +522,7 @@
     </w:p>
     <w:p>
       <w:pPr>
-        <w:pStyle w:val="Prrafodelista"/>
+        <w:pStyle w:val="ListParagraph"/>
         <w:numPr>
           <w:ilvl w:val="1"/>
           <w:numId w:val="2"/>
@@ -557,7 +555,7 @@
     </w:p>
     <w:p>
       <w:pPr>
-        <w:pStyle w:val="Prrafodelista"/>
+        <w:pStyle w:val="ListParagraph"/>
         <w:numPr>
           <w:ilvl w:val="0"/>
           <w:numId w:val="2"/>
@@ -576,7 +574,7 @@
     </w:p>
     <w:p>
       <w:pPr>
-        <w:pStyle w:val="Prrafodelista"/>
+        <w:pStyle w:val="ListParagraph"/>
         <w:numPr>
           <w:ilvl w:val="0"/>
           <w:numId w:val="2"/>
@@ -595,16 +593,16 @@
     </w:p>
     <w:p>
       <w:pPr>
-        <w:pStyle w:val="Prrafodelista"/>
-        <w:jc w:val="both"/>
-        <w:rPr>
-          <w:lang w:val="es-MX"/>
-        </w:rPr>
-      </w:pPr>
-    </w:p>
-    <w:p>
-      <w:pPr>
-        <w:pStyle w:val="Prrafodelista"/>
+        <w:pStyle w:val="ListParagraph"/>
+        <w:jc w:val="both"/>
+        <w:rPr>
+          <w:lang w:val="es-MX"/>
+        </w:rPr>
+      </w:pPr>
+    </w:p>
+    <w:p>
+      <w:pPr>
+        <w:pStyle w:val="ListParagraph"/>
         <w:jc w:val="both"/>
         <w:rPr>
           <w:lang w:val="es-MX"/>
@@ -619,10 +617,386 @@
     </w:p>
     <w:p>
       <w:pPr>
-        <w:pStyle w:val="Prrafodelista"/>
-        <w:jc w:val="both"/>
-        <w:rPr>
-          <w:lang w:val="es-MX"/>
+        <w:rPr>
+          <w:lang w:val="es-MX"/>
+        </w:rPr>
+      </w:pPr>
+      <w:r>
+        <w:rPr>
+          <w:lang w:val="es-MX"/>
+        </w:rPr>
+        <w:br w:type="page"/>
+      </w:r>
+    </w:p>
+    <w:p>
+      <w:pPr>
+        <w:pStyle w:val="NormalWeb"/>
+        <w:spacing w:before="0" w:beforeAutospacing="0" w:after="200" w:afterAutospacing="0"/>
+        <w:jc w:val="both"/>
+      </w:pPr>
+      <w:r>
+        <w:rPr>
+          <w:rFonts w:ascii="Calibri" w:hAnsi="Calibri" w:cs="Calibri"/>
+          <w:b/>
+          <w:bCs/>
+          <w:color w:val="000000"/>
+        </w:rPr>
+        <w:lastRenderedPageBreak/>
+        <w:t>Mauricio</w:t>
+      </w:r>
+    </w:p>
+    <w:p>
+      <w:pPr>
+        <w:pStyle w:val="NormalWeb"/>
+        <w:numPr>
+          <w:ilvl w:val="0"/>
+          <w:numId w:val="3"/>
+        </w:numPr>
+        <w:spacing w:before="0" w:beforeAutospacing="0" w:after="0" w:afterAutospacing="0"/>
+        <w:jc w:val="both"/>
+        <w:textAlignment w:val="baseline"/>
+        <w:rPr>
+          <w:rFonts w:ascii="Calibri" w:hAnsi="Calibri" w:cs="Calibri"/>
+          <w:color w:val="000000"/>
+          <w:lang w:val="es-419"/>
+        </w:rPr>
+      </w:pPr>
+      <w:r>
+        <w:rPr>
+          <w:rFonts w:ascii="Calibri" w:hAnsi="Calibri" w:cs="Calibri"/>
+          <w:color w:val="000000"/>
+          <w:lang w:val="es-419"/>
+        </w:rPr>
+        <w:t xml:space="preserve">Ambientar el juego en el pasado, quizá alrededor de los </w:t>
+      </w:r>
+      <w:r>
+        <w:rPr>
+          <w:rFonts w:ascii="Calibri" w:hAnsi="Calibri" w:cs="Calibri"/>
+          <w:b/>
+          <w:bCs/>
+          <w:color w:val="000000"/>
+          <w:lang w:val="es-419"/>
+        </w:rPr>
+        <w:t>años 20’s</w:t>
+      </w:r>
+      <w:r>
+        <w:rPr>
+          <w:rFonts w:ascii="Calibri" w:hAnsi="Calibri" w:cs="Calibri"/>
+          <w:color w:val="000000"/>
+          <w:lang w:val="es-419"/>
+        </w:rPr>
+        <w:t>, podría darle mucho sentido y personalidad a nuestro videojuego. La época nos permite hacer que las armas disponibles sean poco eficientes, lentas y difíciles de manejar, por lo que requerirá de paciencia y suficiente temple por parte del jugador para conseguir un disparo certero. Parte importante para mí de situar el juego en esta época es la estética general. Podría tratarse incluso de un grupo de revolucionarios mexicanos, al estilo Red Dead Redemption, que entran a un gran ejido, embrujado o maldito, con la finalidad de encontrar algún tipo de tesoro. Este ejido podría componerse de varias partes como una mansión, parte del campo, casas de criados, un granero, etc.</w:t>
+      </w:r>
+    </w:p>
+    <w:p>
+      <w:pPr>
+        <w:pStyle w:val="NormalWeb"/>
+        <w:numPr>
+          <w:ilvl w:val="0"/>
+          <w:numId w:val="3"/>
+        </w:numPr>
+        <w:spacing w:before="0" w:beforeAutospacing="0" w:after="0" w:afterAutospacing="0"/>
+        <w:jc w:val="both"/>
+        <w:textAlignment w:val="baseline"/>
+        <w:rPr>
+          <w:rFonts w:ascii="Calibri" w:hAnsi="Calibri" w:cs="Calibri"/>
+          <w:color w:val="000000"/>
+        </w:rPr>
+      </w:pPr>
+      <w:r>
+        <w:rPr>
+          <w:rFonts w:ascii="Calibri" w:hAnsi="Calibri" w:cs="Calibri"/>
+          <w:color w:val="000000"/>
+          <w:lang w:val="es-419"/>
+        </w:rPr>
+        <w:t xml:space="preserve">Una mecánica importante que me gustaría agregar al juego es la </w:t>
+      </w:r>
+      <w:r>
+        <w:rPr>
+          <w:rFonts w:ascii="Calibri" w:hAnsi="Calibri" w:cs="Calibri"/>
+          <w:b/>
+          <w:bCs/>
+          <w:color w:val="000000"/>
+          <w:lang w:val="es-419"/>
+        </w:rPr>
+        <w:t>niebla</w:t>
+      </w:r>
+      <w:r>
+        <w:rPr>
+          <w:rFonts w:ascii="Calibri" w:hAnsi="Calibri" w:cs="Calibri"/>
+          <w:color w:val="000000"/>
+          <w:lang w:val="es-419"/>
+        </w:rPr>
+        <w:t xml:space="preserve">, muy parecida a la </w:t>
+      </w:r>
+      <w:r>
+        <w:rPr>
+          <w:rFonts w:ascii="Calibri" w:hAnsi="Calibri" w:cs="Calibri"/>
+          <w:i/>
+          <w:iCs/>
+          <w:color w:val="000000"/>
+          <w:lang w:val="es-419"/>
+        </w:rPr>
+        <w:t>niebla de guerra</w:t>
+      </w:r>
+      <w:r>
+        <w:rPr>
+          <w:rFonts w:ascii="Calibri" w:hAnsi="Calibri" w:cs="Calibri"/>
+          <w:color w:val="000000"/>
+          <w:lang w:val="es-419"/>
+        </w:rPr>
+        <w:t xml:space="preserve"> de Age of Empires. Todo el escenario es visible desde arriba, aunque cubierto por una niebla/oscuridad que impide al jugador saber qué hay realmente en el escenario. De esta manera, los jugadores tendrán un campo de visión muy reducido, que les permitirá revelar cualquier cosa que se encuentre lo suficientemente cerca de ellos y dentro de su campo de visión. Así, para saber si un enemigo los está persiguiendo, alguien deberá mirar hacia atrás para mantener el escenario detrás de los demás lo suficientemente visible como para poder reaccionar si cualquier eventualidad se presenta. </w:t>
+      </w:r>
+      <w:r>
+        <w:rPr>
+          <w:rFonts w:ascii="Calibri" w:hAnsi="Calibri" w:cs="Calibri"/>
+          <w:color w:val="000000"/>
+        </w:rPr>
+        <w:t xml:space="preserve">Para </w:t>
+      </w:r>
+      <w:proofErr w:type="spellStart"/>
+      <w:r>
+        <w:rPr>
+          <w:rFonts w:ascii="Calibri" w:hAnsi="Calibri" w:cs="Calibri"/>
+          <w:color w:val="000000"/>
+        </w:rPr>
+        <w:t>es</w:t>
+      </w:r>
+      <w:bookmarkStart w:id="0" w:name="_GoBack"/>
+      <w:bookmarkEnd w:id="0"/>
+      <w:r>
+        <w:rPr>
+          <w:rFonts w:ascii="Calibri" w:hAnsi="Calibri" w:cs="Calibri"/>
+          <w:color w:val="000000"/>
+        </w:rPr>
+        <w:t>ta</w:t>
+      </w:r>
+      <w:proofErr w:type="spellEnd"/>
+      <w:r>
+        <w:rPr>
+          <w:rFonts w:ascii="Calibri" w:hAnsi="Calibri" w:cs="Calibri"/>
+          <w:color w:val="000000"/>
+        </w:rPr>
+        <w:t xml:space="preserve"> </w:t>
+      </w:r>
+      <w:proofErr w:type="spellStart"/>
+      <w:r>
+        <w:rPr>
+          <w:rFonts w:ascii="Calibri" w:hAnsi="Calibri" w:cs="Calibri"/>
+          <w:color w:val="000000"/>
+        </w:rPr>
+        <w:t>mecánica</w:t>
+      </w:r>
+      <w:proofErr w:type="spellEnd"/>
+      <w:r>
+        <w:rPr>
+          <w:rFonts w:ascii="Calibri" w:hAnsi="Calibri" w:cs="Calibri"/>
+          <w:color w:val="000000"/>
+        </w:rPr>
+        <w:t xml:space="preserve"> </w:t>
+      </w:r>
+      <w:proofErr w:type="spellStart"/>
+      <w:r>
+        <w:rPr>
+          <w:rFonts w:ascii="Calibri" w:hAnsi="Calibri" w:cs="Calibri"/>
+          <w:color w:val="000000"/>
+        </w:rPr>
+        <w:t>existen</w:t>
+      </w:r>
+      <w:proofErr w:type="spellEnd"/>
+      <w:r>
+        <w:rPr>
+          <w:rFonts w:ascii="Calibri" w:hAnsi="Calibri" w:cs="Calibri"/>
+          <w:color w:val="000000"/>
+        </w:rPr>
+        <w:t xml:space="preserve"> dos </w:t>
+      </w:r>
+      <w:proofErr w:type="spellStart"/>
+      <w:r>
+        <w:rPr>
+          <w:rFonts w:ascii="Calibri" w:hAnsi="Calibri" w:cs="Calibri"/>
+          <w:color w:val="000000"/>
+        </w:rPr>
+        <w:t>variantes</w:t>
+      </w:r>
+      <w:proofErr w:type="spellEnd"/>
+      <w:r>
+        <w:rPr>
+          <w:rFonts w:ascii="Calibri" w:hAnsi="Calibri" w:cs="Calibri"/>
+          <w:color w:val="000000"/>
+        </w:rPr>
+        <w:t xml:space="preserve">: </w:t>
+      </w:r>
+    </w:p>
+    <w:p>
+      <w:pPr>
+        <w:pStyle w:val="NormalWeb"/>
+        <w:numPr>
+          <w:ilvl w:val="1"/>
+          <w:numId w:val="3"/>
+        </w:numPr>
+        <w:spacing w:before="0" w:beforeAutospacing="0" w:after="0" w:afterAutospacing="0"/>
+        <w:jc w:val="both"/>
+        <w:textAlignment w:val="baseline"/>
+        <w:rPr>
+          <w:rFonts w:ascii="Calibri" w:hAnsi="Calibri" w:cs="Calibri"/>
+          <w:color w:val="000000"/>
+          <w:lang w:val="es-419"/>
+        </w:rPr>
+      </w:pPr>
+      <w:r>
+        <w:rPr>
+          <w:rFonts w:ascii="Calibri" w:hAnsi="Calibri" w:cs="Calibri"/>
+          <w:color w:val="000000"/>
+          <w:lang w:val="es-419"/>
+        </w:rPr>
+        <w:t>Para el juego local, todos los jugadores comparten visión, por lo que deberán repartirse adecuadamente para cubrir el escenario y tener control sobre los enemigos que se les aproximen.</w:t>
+      </w:r>
+    </w:p>
+    <w:p>
+      <w:pPr>
+        <w:pStyle w:val="NormalWeb"/>
+        <w:numPr>
+          <w:ilvl w:val="1"/>
+          <w:numId w:val="3"/>
+        </w:numPr>
+        <w:spacing w:before="0" w:beforeAutospacing="0" w:after="0" w:afterAutospacing="0"/>
+        <w:jc w:val="both"/>
+        <w:textAlignment w:val="baseline"/>
+        <w:rPr>
+          <w:rFonts w:ascii="Calibri" w:hAnsi="Calibri" w:cs="Calibri"/>
+          <w:color w:val="000000"/>
+          <w:lang w:val="es-419"/>
+        </w:rPr>
+      </w:pPr>
+      <w:r>
+        <w:rPr>
+          <w:rFonts w:ascii="Calibri" w:hAnsi="Calibri" w:cs="Calibri"/>
+          <w:color w:val="000000"/>
+          <w:lang w:val="es-419"/>
+        </w:rPr>
+        <w:t>En caso de habilitar el juego online, el campo de visión no se compartiría, por los que los jugadores deberán comunicarse efectivamente como equipo, confiando en que sus compañeros les darán la información necesaria para sobrevivir.</w:t>
+      </w:r>
+    </w:p>
+    <w:p>
+      <w:pPr>
+        <w:pStyle w:val="NormalWeb"/>
+        <w:numPr>
+          <w:ilvl w:val="0"/>
+          <w:numId w:val="3"/>
+        </w:numPr>
+        <w:spacing w:before="0" w:beforeAutospacing="0" w:after="0" w:afterAutospacing="0"/>
+        <w:jc w:val="both"/>
+        <w:textAlignment w:val="baseline"/>
+        <w:rPr>
+          <w:rFonts w:ascii="Calibri" w:hAnsi="Calibri" w:cs="Calibri"/>
+          <w:color w:val="000000"/>
+          <w:lang w:val="es-419"/>
+        </w:rPr>
+      </w:pPr>
+      <w:r>
+        <w:rPr>
+          <w:rFonts w:ascii="Calibri" w:hAnsi="Calibri" w:cs="Calibri"/>
+          <w:color w:val="000000"/>
+          <w:lang w:val="es-419"/>
+        </w:rPr>
+        <w:t xml:space="preserve">En cuanto a la fase de exploración, me gustaría incorporar </w:t>
+      </w:r>
+      <w:r>
+        <w:rPr>
+          <w:rFonts w:ascii="Calibri" w:hAnsi="Calibri" w:cs="Calibri"/>
+          <w:b/>
+          <w:bCs/>
+          <w:color w:val="000000"/>
+          <w:lang w:val="es-419"/>
+        </w:rPr>
+        <w:t xml:space="preserve">acciones que imposibiliten </w:t>
+      </w:r>
+      <w:r>
+        <w:rPr>
+          <w:rFonts w:ascii="Calibri" w:hAnsi="Calibri" w:cs="Calibri"/>
+          <w:color w:val="000000"/>
+          <w:lang w:val="es-419"/>
+        </w:rPr>
+        <w:t xml:space="preserve">a quien ejecuta la acción de </w:t>
+      </w:r>
+      <w:r>
+        <w:rPr>
+          <w:rFonts w:ascii="Calibri" w:hAnsi="Calibri" w:cs="Calibri"/>
+          <w:b/>
+          <w:bCs/>
+          <w:color w:val="000000"/>
+          <w:lang w:val="es-419"/>
+        </w:rPr>
+        <w:t>realizar cualquier otro movimiento</w:t>
+      </w:r>
+      <w:r>
+        <w:rPr>
+          <w:rFonts w:ascii="Calibri" w:hAnsi="Calibri" w:cs="Calibri"/>
+          <w:color w:val="000000"/>
+          <w:lang w:val="es-419"/>
+        </w:rPr>
+        <w:t xml:space="preserve">. Por ejemplo, si un jugador desea buscar en los cajones de un ropero, este deberá mantener presionado un botón para que su personaje comience a revisar los cajones. El jugador deberá esperar unos momentos mientras esto ocurre, y si suelta el botón, la acción completa se cancela, obligando al jugador a repetir la acción desde el principio. De esta manera, se obliga a los jugadores a cubrirse; mientras uno busca, el otro deberá cuidar que no sean atacados. Esta mecánica, combinada con la mecánica anterior de la </w:t>
+      </w:r>
+      <w:r>
+        <w:rPr>
+          <w:rFonts w:ascii="Calibri" w:hAnsi="Calibri" w:cs="Calibri"/>
+          <w:i/>
+          <w:iCs/>
+          <w:color w:val="000000"/>
+          <w:lang w:val="es-419"/>
+        </w:rPr>
+        <w:t>niebla</w:t>
+      </w:r>
+      <w:r>
+        <w:rPr>
+          <w:rFonts w:ascii="Calibri" w:hAnsi="Calibri" w:cs="Calibri"/>
+          <w:color w:val="000000"/>
+          <w:lang w:val="es-419"/>
+        </w:rPr>
+        <w:t>, obligaría aún más a los jugadores a jugar en equipo, ya que existirán situaciones donde, forzosamente, un jugador se encontrará completamente indefenso si no cuenta con un compañero que le respalde.</w:t>
+      </w:r>
+    </w:p>
+    <w:p>
+      <w:pPr>
+        <w:pStyle w:val="NormalWeb"/>
+        <w:numPr>
+          <w:ilvl w:val="1"/>
+          <w:numId w:val="3"/>
+        </w:numPr>
+        <w:spacing w:before="0" w:beforeAutospacing="0" w:after="200" w:afterAutospacing="0"/>
+        <w:jc w:val="both"/>
+        <w:textAlignment w:val="baseline"/>
+        <w:rPr>
+          <w:rFonts w:ascii="Calibri" w:hAnsi="Calibri" w:cs="Calibri"/>
+          <w:color w:val="000000"/>
+          <w:lang w:val="es-419"/>
+        </w:rPr>
+      </w:pPr>
+      <w:r>
+        <w:rPr>
+          <w:rFonts w:ascii="Calibri" w:hAnsi="Calibri" w:cs="Calibri"/>
+          <w:color w:val="000000"/>
+          <w:lang w:val="es-419"/>
+        </w:rPr>
+        <w:t xml:space="preserve">Una buena variante para esta mecánica sería presionar varios botones en secuencia para completar una acción, como si fuera un pequeño y rápido puzzle. Si el jugador presiona correctamente la secuencia que se le </w:t>
+      </w:r>
+      <w:r>
+        <w:rPr>
+          <w:rFonts w:ascii="Calibri" w:hAnsi="Calibri" w:cs="Calibri"/>
+          <w:color w:val="000000"/>
+          <w:lang w:val="es-419"/>
+        </w:rPr>
+        <w:lastRenderedPageBreak/>
+        <w:t>muestra, la acción que desea realizar se ejecutará sin problemas. En cambio, si falla al presionar los botones de la secuencia, la acción sería cancelada, obligando al jugador a intentarlo nuevamente, o desistir si ya no cuenta con tiempo suficiente.</w:t>
+      </w:r>
+    </w:p>
+    <w:p>
+      <w:pPr>
+        <w:pStyle w:val="ListParagraph"/>
+        <w:jc w:val="both"/>
+        <w:rPr>
+          <w:lang w:val="es-419"/>
         </w:rPr>
       </w:pPr>
     </w:p>
@@ -778,6 +1152,155 @@
     </w:lvl>
   </w:abstractNum>
   <w:abstractNum w:abstractNumId="1">
+    <w:nsid w:val="3B3820EC"/>
+    <w:multiLevelType w:val="multilevel"/>
+    <w:tmpl w:val="4F98E518"/>
+    <w:lvl w:ilvl="0">
+      <w:start w:val="1"/>
+      <w:numFmt w:val="bullet"/>
+      <w:lvlText w:val=""/>
+      <w:lvlJc w:val="left"/>
+      <w:pPr>
+        <w:tabs>
+          <w:tab w:val="num" w:pos="720"/>
+        </w:tabs>
+        <w:ind w:left="720" w:hanging="360"/>
+      </w:pPr>
+      <w:rPr>
+        <w:rFonts w:ascii="Symbol" w:hAnsi="Symbol" w:hint="default"/>
+        <w:sz w:val="20"/>
+      </w:rPr>
+    </w:lvl>
+    <w:lvl w:ilvl="1">
+      <w:start w:val="1"/>
+      <w:numFmt w:val="bullet"/>
+      <w:lvlText w:val="o"/>
+      <w:lvlJc w:val="left"/>
+      <w:pPr>
+        <w:tabs>
+          <w:tab w:val="num" w:pos="1440"/>
+        </w:tabs>
+        <w:ind w:left="1440" w:hanging="360"/>
+      </w:pPr>
+      <w:rPr>
+        <w:rFonts w:ascii="Courier New" w:hAnsi="Courier New" w:hint="default"/>
+        <w:sz w:val="20"/>
+      </w:rPr>
+    </w:lvl>
+    <w:lvl w:ilvl="2" w:tentative="1">
+      <w:start w:val="1"/>
+      <w:numFmt w:val="bullet"/>
+      <w:lvlText w:val=""/>
+      <w:lvlJc w:val="left"/>
+      <w:pPr>
+        <w:tabs>
+          <w:tab w:val="num" w:pos="2160"/>
+        </w:tabs>
+        <w:ind w:left="2160" w:hanging="360"/>
+      </w:pPr>
+      <w:rPr>
+        <w:rFonts w:ascii="Wingdings" w:hAnsi="Wingdings" w:hint="default"/>
+        <w:sz w:val="20"/>
+      </w:rPr>
+    </w:lvl>
+    <w:lvl w:ilvl="3" w:tentative="1">
+      <w:start w:val="1"/>
+      <w:numFmt w:val="bullet"/>
+      <w:lvlText w:val=""/>
+      <w:lvlJc w:val="left"/>
+      <w:pPr>
+        <w:tabs>
+          <w:tab w:val="num" w:pos="2880"/>
+        </w:tabs>
+        <w:ind w:left="2880" w:hanging="360"/>
+      </w:pPr>
+      <w:rPr>
+        <w:rFonts w:ascii="Wingdings" w:hAnsi="Wingdings" w:hint="default"/>
+        <w:sz w:val="20"/>
+      </w:rPr>
+    </w:lvl>
+    <w:lvl w:ilvl="4" w:tentative="1">
+      <w:start w:val="1"/>
+      <w:numFmt w:val="bullet"/>
+      <w:lvlText w:val=""/>
+      <w:lvlJc w:val="left"/>
+      <w:pPr>
+        <w:tabs>
+          <w:tab w:val="num" w:pos="3600"/>
+        </w:tabs>
+        <w:ind w:left="3600" w:hanging="360"/>
+      </w:pPr>
+      <w:rPr>
+        <w:rFonts w:ascii="Wingdings" w:hAnsi="Wingdings" w:hint="default"/>
+        <w:sz w:val="20"/>
+      </w:rPr>
+    </w:lvl>
+    <w:lvl w:ilvl="5" w:tentative="1">
+      <w:start w:val="1"/>
+      <w:numFmt w:val="bullet"/>
+      <w:lvlText w:val=""/>
+      <w:lvlJc w:val="left"/>
+      <w:pPr>
+        <w:tabs>
+          <w:tab w:val="num" w:pos="4320"/>
+        </w:tabs>
+        <w:ind w:left="4320" w:hanging="360"/>
+      </w:pPr>
+      <w:rPr>
+        <w:rFonts w:ascii="Wingdings" w:hAnsi="Wingdings" w:hint="default"/>
+        <w:sz w:val="20"/>
+      </w:rPr>
+    </w:lvl>
+    <w:lvl w:ilvl="6" w:tentative="1">
+      <w:start w:val="1"/>
+      <w:numFmt w:val="bullet"/>
+      <w:lvlText w:val=""/>
+      <w:lvlJc w:val="left"/>
+      <w:pPr>
+        <w:tabs>
+          <w:tab w:val="num" w:pos="5040"/>
+        </w:tabs>
+        <w:ind w:left="5040" w:hanging="360"/>
+      </w:pPr>
+      <w:rPr>
+        <w:rFonts w:ascii="Wingdings" w:hAnsi="Wingdings" w:hint="default"/>
+        <w:sz w:val="20"/>
+      </w:rPr>
+    </w:lvl>
+    <w:lvl w:ilvl="7" w:tentative="1">
+      <w:start w:val="1"/>
+      <w:numFmt w:val="bullet"/>
+      <w:lvlText w:val=""/>
+      <w:lvlJc w:val="left"/>
+      <w:pPr>
+        <w:tabs>
+          <w:tab w:val="num" w:pos="5760"/>
+        </w:tabs>
+        <w:ind w:left="5760" w:hanging="360"/>
+      </w:pPr>
+      <w:rPr>
+        <w:rFonts w:ascii="Wingdings" w:hAnsi="Wingdings" w:hint="default"/>
+        <w:sz w:val="20"/>
+      </w:rPr>
+    </w:lvl>
+    <w:lvl w:ilvl="8" w:tentative="1">
+      <w:start w:val="1"/>
+      <w:numFmt w:val="bullet"/>
+      <w:lvlText w:val=""/>
+      <w:lvlJc w:val="left"/>
+      <w:pPr>
+        <w:tabs>
+          <w:tab w:val="num" w:pos="6480"/>
+        </w:tabs>
+        <w:ind w:left="6480" w:hanging="360"/>
+      </w:pPr>
+      <w:rPr>
+        <w:rFonts w:ascii="Wingdings" w:hAnsi="Wingdings" w:hint="default"/>
+        <w:sz w:val="20"/>
+      </w:rPr>
+    </w:lvl>
+  </w:abstractNum>
+  <w:abstractNum w:abstractNumId="2">
     <w:nsid w:val="71714269"/>
     <w:multiLevelType w:val="hybridMultilevel"/>
     <w:tmpl w:val="061CBD62"/>
@@ -891,10 +1414,13 @@
     </w:lvl>
   </w:abstractNum>
   <w:num w:numId="1">
-    <w:abstractNumId w:val="1"/>
+    <w:abstractNumId w:val="2"/>
   </w:num>
   <w:num w:numId="2">
     <w:abstractNumId w:val="0"/>
+  </w:num>
+  <w:num w:numId="3">
+    <w:abstractNumId w:val="1"/>
   </w:num>
 </w:numbering>
 </file>
@@ -1062,13 +1588,13 @@
       <w:lang w:val="en-US"/>
     </w:rPr>
   </w:style>
-  <w:style w:type="character" w:default="1" w:styleId="Fuentedeprrafopredeter">
+  <w:style w:type="character" w:default="1" w:styleId="DefaultParagraphFont">
     <w:name w:val="Default Paragraph Font"/>
     <w:uiPriority w:val="1"/>
     <w:semiHidden/>
     <w:unhideWhenUsed/>
   </w:style>
-  <w:style w:type="table" w:default="1" w:styleId="Tablanormal">
+  <w:style w:type="table" w:default="1" w:styleId="TableNormal">
     <w:name w:val="Normal Table"/>
     <w:uiPriority w:val="99"/>
     <w:semiHidden/>
@@ -1083,17 +1609,17 @@
       </w:tblCellMar>
     </w:tblPr>
   </w:style>
-  <w:style w:type="numbering" w:default="1" w:styleId="Sinlista">
+  <w:style w:type="numbering" w:default="1" w:styleId="NoList">
     <w:name w:val="No List"/>
     <w:uiPriority w:val="99"/>
     <w:semiHidden/>
     <w:unhideWhenUsed/>
   </w:style>
-  <w:style w:type="paragraph" w:styleId="Ttulo">
+  <w:style w:type="paragraph" w:styleId="Title">
     <w:name w:val="Title"/>
     <w:basedOn w:val="Normal"/>
     <w:next w:val="Normal"/>
-    <w:link w:val="TtuloCar"/>
+    <w:link w:val="TitleChar"/>
     <w:uiPriority w:val="10"/>
     <w:qFormat/>
     <w:rsid w:val="00302338"/>
@@ -1113,10 +1639,10 @@
       <w:szCs w:val="52"/>
     </w:rPr>
   </w:style>
-  <w:style w:type="character" w:customStyle="1" w:styleId="TtuloCar">
-    <w:name w:val="Título Car"/>
-    <w:basedOn w:val="Fuentedeprrafopredeter"/>
-    <w:link w:val="Ttulo"/>
+  <w:style w:type="character" w:customStyle="1" w:styleId="TitleChar">
+    <w:name w:val="Title Char"/>
+    <w:basedOn w:val="DefaultParagraphFont"/>
+    <w:link w:val="Title"/>
     <w:uiPriority w:val="10"/>
     <w:rsid w:val="00302338"/>
     <w:rPr>
@@ -1129,7 +1655,7 @@
       <w:lang w:val="en-US"/>
     </w:rPr>
   </w:style>
-  <w:style w:type="paragraph" w:styleId="Prrafodelista">
+  <w:style w:type="paragraph" w:styleId="ListParagraph">
     <w:name w:val="List Paragraph"/>
     <w:basedOn w:val="Normal"/>
     <w:uiPriority w:val="34"/>
@@ -1139,6 +1665,22 @@
       <w:ind w:left="720"/>
       <w:contextualSpacing/>
     </w:pPr>
+  </w:style>
+  <w:style w:type="paragraph" w:styleId="NormalWeb">
+    <w:name w:val="Normal (Web)"/>
+    <w:basedOn w:val="Normal"/>
+    <w:uiPriority w:val="99"/>
+    <w:semiHidden/>
+    <w:unhideWhenUsed/>
+    <w:rsid w:val="00FA0845"/>
+    <w:pPr>
+      <w:spacing w:before="100" w:beforeAutospacing="1" w:after="100" w:afterAutospacing="1" w:line="240" w:lineRule="auto"/>
+    </w:pPr>
+    <w:rPr>
+      <w:rFonts w:ascii="Times New Roman" w:eastAsia="Times New Roman" w:hAnsi="Times New Roman" w:cs="Times New Roman"/>
+      <w:sz w:val="24"/>
+      <w:szCs w:val="24"/>
+    </w:rPr>
   </w:style>
 </w:styles>
 </file>
@@ -1306,13 +1848,13 @@
       <w:lang w:val="en-US"/>
     </w:rPr>
   </w:style>
-  <w:style w:type="character" w:default="1" w:styleId="Fuentedeprrafopredeter">
+  <w:style w:type="character" w:default="1" w:styleId="DefaultParagraphFont">
     <w:name w:val="Default Paragraph Font"/>
     <w:uiPriority w:val="1"/>
     <w:semiHidden/>
     <w:unhideWhenUsed/>
   </w:style>
-  <w:style w:type="table" w:default="1" w:styleId="Tablanormal">
+  <w:style w:type="table" w:default="1" w:styleId="TableNormal">
     <w:name w:val="Normal Table"/>
     <w:uiPriority w:val="99"/>
     <w:semiHidden/>
@@ -1327,17 +1869,17 @@
       </w:tblCellMar>
     </w:tblPr>
   </w:style>
-  <w:style w:type="numbering" w:default="1" w:styleId="Sinlista">
+  <w:style w:type="numbering" w:default="1" w:styleId="NoList">
     <w:name w:val="No List"/>
     <w:uiPriority w:val="99"/>
     <w:semiHidden/>
     <w:unhideWhenUsed/>
   </w:style>
-  <w:style w:type="paragraph" w:styleId="Ttulo">
+  <w:style w:type="paragraph" w:styleId="Title">
     <w:name w:val="Title"/>
     <w:basedOn w:val="Normal"/>
     <w:next w:val="Normal"/>
-    <w:link w:val="TtuloCar"/>
+    <w:link w:val="TitleChar"/>
     <w:uiPriority w:val="10"/>
     <w:qFormat/>
     <w:rsid w:val="00302338"/>
@@ -1357,10 +1899,10 @@
       <w:szCs w:val="52"/>
     </w:rPr>
   </w:style>
-  <w:style w:type="character" w:customStyle="1" w:styleId="TtuloCar">
-    <w:name w:val="Título Car"/>
-    <w:basedOn w:val="Fuentedeprrafopredeter"/>
-    <w:link w:val="Ttulo"/>
+  <w:style w:type="character" w:customStyle="1" w:styleId="TitleChar">
+    <w:name w:val="Title Char"/>
+    <w:basedOn w:val="DefaultParagraphFont"/>
+    <w:link w:val="Title"/>
     <w:uiPriority w:val="10"/>
     <w:rsid w:val="00302338"/>
     <w:rPr>
@@ -1373,7 +1915,7 @@
       <w:lang w:val="en-US"/>
     </w:rPr>
   </w:style>
-  <w:style w:type="paragraph" w:styleId="Prrafodelista">
+  <w:style w:type="paragraph" w:styleId="ListParagraph">
     <w:name w:val="List Paragraph"/>
     <w:basedOn w:val="Normal"/>
     <w:uiPriority w:val="34"/>
@@ -1383,6 +1925,22 @@
       <w:ind w:left="720"/>
       <w:contextualSpacing/>
     </w:pPr>
+  </w:style>
+  <w:style w:type="paragraph" w:styleId="NormalWeb">
+    <w:name w:val="Normal (Web)"/>
+    <w:basedOn w:val="Normal"/>
+    <w:uiPriority w:val="99"/>
+    <w:semiHidden/>
+    <w:unhideWhenUsed/>
+    <w:rsid w:val="00FA0845"/>
+    <w:pPr>
+      <w:spacing w:before="100" w:beforeAutospacing="1" w:after="100" w:afterAutospacing="1" w:line="240" w:lineRule="auto"/>
+    </w:pPr>
+    <w:rPr>
+      <w:rFonts w:ascii="Times New Roman" w:eastAsia="Times New Roman" w:hAnsi="Times New Roman" w:cs="Times New Roman"/>
+      <w:sz w:val="24"/>
+      <w:szCs w:val="24"/>
+    </w:rPr>
   </w:style>
 </w:styles>
 </file>

</xml_diff>